<commit_message>
Cleanup, cleanup, everybody everywhere
</commit_message>
<xml_diff>
--- a/writeup.docx
+++ b/writeup.docx
@@ -3,11 +3,19 @@
 <w:document xmlns:wpc="http://schemas.microsoft.com/office/word/2010/wordprocessingCanvas" xmlns:mc="http://schemas.openxmlformats.org/markup-compatibility/2006" xmlns:o="urn:schemas-microsoft-com:office:office" xmlns:r="http://schemas.openxmlformats.org/officeDocument/2006/relationships" xmlns:m="http://schemas.openxmlformats.org/officeDocument/2006/math" xmlns:v="urn:schemas-microsoft-com:vml" xmlns:wp14="http://schemas.microsoft.com/office/word/2010/wordprocessingDrawing" xmlns:wp="http://schemas.openxmlformats.org/drawingml/2006/wordprocessingDrawing" xmlns:w10="urn:schemas-microsoft-com:office:word" xmlns:w="http://schemas.openxmlformats.org/wordprocessingml/2006/main" xmlns:w14="http://schemas.microsoft.com/office/word/2010/wordml" xmlns:w15="http://schemas.microsoft.com/office/word/2012/wordml" xmlns:wpg="http://schemas.microsoft.com/office/word/2010/wordprocessingGroup" xmlns:wpi="http://schemas.microsoft.com/office/word/2010/wordprocessingInk" xmlns:wne="http://schemas.microsoft.com/office/word/2006/wordml" xmlns:wps="http://schemas.microsoft.com/office/word/2010/wordprocessingShape" mc:Ignorable="w14 w15 wp14">
   <w:body>
     <w:p>
-      <w:r>
+      <w:pPr>
+        <w:rPr>
+          <w:sz w:val="24"/>
+          <w:szCs w:val="24"/>
+        </w:rPr>
+      </w:pPr>
+      <w:r>
+        <w:rPr>
+          <w:sz w:val="24"/>
+          <w:szCs w:val="24"/>
+        </w:rPr>
         <w:t>Jacqueline Liu</w:t>
       </w:r>
-      <w:bookmarkStart w:id="0" w:name="_GoBack"/>
-      <w:bookmarkEnd w:id="0"/>
     </w:p>
     <w:p>
       <w:pPr>
@@ -24,24 +32,20 @@
     </w:p>
     <w:p>
       <w:r>
-        <w:t>The first model I used was a '</w:t>
-      </w:r>
-      <w:proofErr w:type="spellStart"/>
-      <w:r>
-        <w:t>GradientBoostingRegressor</w:t>
-      </w:r>
-      <w:proofErr w:type="spellEnd"/>
-      <w:r>
-        <w:t xml:space="preserve">', an ensemble of regression trees. Advantages of this model include allowing for different types of features (columns don't need to be normalized or scaled) and detecting nonlinear relationships. One of the major </w:t>
-      </w:r>
-      <w:r>
-        <w:t>disadvantages</w:t>
-      </w:r>
-      <w:r>
-        <w:t xml:space="preserve"> is speed; because the trees are built sequentially, the process can't be parallelized easily (vs random forests). GBTs are also prone to overfitting and require careful tuning. Controlling the depth of the tree and learning rate can help generalize the model, as does the use of attribute and data bootstrap aggregating (bagging). </w:t>
-      </w:r>
-    </w:p>
-    <w:p/>
+        <w:t>The first model I used was a 'GradientBoostingRegressor', an ensemble of regression trees. Advantages of this model include allowing for different types of features (columns don't need to be normalized or scaled) and detecting nonlinear relationships. One of the major disadvantages is speed; because the trees are built sequentially, the process</w:t>
+      </w:r>
+      <w:r>
+        <w:t xml:space="preserve"> can't be parallelized easily (unlike</w:t>
+      </w:r>
+      <w:r>
+        <w:t xml:space="preserve"> random forests). GBTs are also prone to overfitting and require careful tuning. Controlling the depth of the tree and learning rate can help generalize the model, as does the use of attribute and data bootstrap aggregating (bagging). </w:t>
+      </w:r>
+    </w:p>
+    <w:p>
+      <w:r>
+        <w:t xml:space="preserve">The second is a linear regression model – yup. Clearly one of the largest disadvantages is its inability to capture higher-order/nonlinear relationships (unless you first transform the data). Usually it’s used a cursory baseline with which to compare other models, but it did surprisingly well. Advantages include speed (constant time predictions), resistance to overfitting, and interpretability. The lattermost is one that is lost in most machine learning algorithms, but linear regression gives a simple model with coefficients that clearly show how the inputs are being used. </w:t>
+      </w:r>
+    </w:p>
     <w:p/>
     <w:p>
       <w:pPr>
@@ -55,19 +59,24 @@
         </w:rPr>
         <w:t>Python</w:t>
       </w:r>
-    </w:p>
-    <w:p>
-      <w:r>
-        <w:t>M</w:t>
-      </w:r>
-      <w:r>
-        <w:t>ost of cha</w:t>
-      </w:r>
-      <w:r>
-        <w:t xml:space="preserve">nges I made were syntactic and are documented in the </w:t>
-      </w:r>
-      <w:r>
-        <w:t xml:space="preserve">comments. </w:t>
+      <w:r>
+        <w:rPr>
+          <w:b/>
+        </w:rPr>
+        <w:t xml:space="preserve"> code</w:t>
+      </w:r>
+      <w:bookmarkStart w:id="0" w:name="_GoBack"/>
+      <w:bookmarkEnd w:id="0"/>
+    </w:p>
+    <w:p>
+      <w:r>
+        <w:t xml:space="preserve">Most of changes I made were </w:t>
+      </w:r>
+      <w:r>
+        <w:t>for syntax errors</w:t>
+      </w:r>
+      <w:r>
+        <w:t xml:space="preserve"> and are documented in the comments. </w:t>
       </w:r>
     </w:p>
     <w:p>
@@ -79,18 +88,7 @@
         </w:numPr>
       </w:pPr>
       <w:r>
-        <w:t>In printing the names in the 'friends' array, %s should have been used as the p</w:t>
-      </w:r>
-      <w:r>
-        <w:t>laceholder for a string, not %</w:t>
-      </w:r>
-      <w:proofErr w:type="spellStart"/>
-      <w:r>
-        <w:t>i</w:t>
-      </w:r>
-      <w:proofErr w:type="spellEnd"/>
-      <w:r>
-        <w:t xml:space="preserve"> </w:t>
+        <w:t xml:space="preserve">In printing the names in the 'friends' array, %s should have been used as the placeholder for a string, not %i </w:t>
       </w:r>
     </w:p>
     <w:p>
@@ -102,10 +100,7 @@
         </w:numPr>
       </w:pPr>
       <w:r>
-        <w:t>For counting</w:t>
-      </w:r>
-      <w:r>
-        <w:t xml:space="preserve"> the names with the letter 'a'</w:t>
+        <w:t>For counting the names with the letter 'a'</w:t>
       </w:r>
     </w:p>
     <w:p>
@@ -117,10 +112,7 @@
         </w:numPr>
       </w:pPr>
       <w:r>
-        <w:t>'a' is a string when there are quotes around it and i</w:t>
-      </w:r>
-      <w:r>
-        <w:t>s a variable when there aren't</w:t>
+        <w:t>'a' is a string when there are quotes around it and is a variable when there aren't</w:t>
       </w:r>
     </w:p>
     <w:p>
@@ -132,10 +124,7 @@
         </w:numPr>
       </w:pPr>
       <w:r>
-        <w:t>Python doesn't support unit increment operato</w:t>
-      </w:r>
-      <w:r>
-        <w:t>rs (++) so we make do with += 1</w:t>
+        <w:t>Python doesn't support unit increment operators (++) so we make do with += 1</w:t>
       </w:r>
     </w:p>
     <w:p>
@@ -147,21 +136,7 @@
         </w:numPr>
       </w:pPr>
       <w:r>
-        <w:t>S</w:t>
-      </w:r>
-      <w:r>
-        <w:t xml:space="preserve">toring the </w:t>
-      </w:r>
-      <w:proofErr w:type="spellStart"/>
-      <w:r>
-        <w:t>count_a</w:t>
-      </w:r>
-      <w:proofErr w:type="spellEnd"/>
-      <w:r>
-        <w:t xml:space="preserve"> variable as a float prevents round</w:t>
-      </w:r>
-      <w:r>
-        <w:t>ing when doing integer division</w:t>
+        <w:t>Storing the count_a variable as a float prevents rounding when doing integer division</w:t>
       </w:r>
     </w:p>
     <w:p>
@@ -209,20 +184,7 @@
         </w:numPr>
       </w:pPr>
       <w:r>
-        <w:t xml:space="preserve">In printing sorted names, the call </w:t>
-      </w:r>
-      <w:proofErr w:type="spellStart"/>
-      <w:proofErr w:type="gramStart"/>
-      <w:r>
-        <w:t>friends.sort</w:t>
-      </w:r>
-      <w:proofErr w:type="spellEnd"/>
-      <w:r>
-        <w:t>(</w:t>
-      </w:r>
-      <w:proofErr w:type="gramEnd"/>
-      <w:r>
-        <w:t>) sorts the array in place and returns none. Either call the sort function first and print friends second, or use the sorted(friends) function that returns the sorted array while leaving the original untouched</w:t>
+        <w:t>In printing sorted names, the call friends.sort() sorts the array in place and returns none. Either call the sort function first and print friends second, or use the sorted(friends) function that returns the sorted array while leaving the original untouched</w:t>
       </w:r>
     </w:p>
     <w:p>
@@ -812,6 +774,17 @@
       <w:contextualSpacing/>
     </w:pPr>
   </w:style>
+  <w:style w:type="character" w:styleId="Strong">
+    <w:name w:val="Strong"/>
+    <w:basedOn w:val="DefaultParagraphFont"/>
+    <w:uiPriority w:val="22"/>
+    <w:qFormat/>
+    <w:rsid w:val="0042083D"/>
+    <w:rPr>
+      <w:b/>
+      <w:bCs/>
+    </w:rPr>
+  </w:style>
 </w:styles>
 </file>
 

</xml_diff>